<commit_message>
Refactoring-Information-For-Bulls-And-Cows-4.docx added few methods ExecutePlayerCommand(), CheckPlayerInput(), Reset(), Exit(), bool restart and bool exit
</commit_message>
<xml_diff>
--- a/Documentation/Refactoring-Information-For-Bulls-And-Cows-4.docx
+++ b/Documentation/Refactoring-Information-For-Bulls-And-Cows-4.docx
@@ -46,7 +46,6 @@
       <w:r>
         <w:t xml:space="preserve">Renamed the project to </w:t>
       </w:r>
-      <w:proofErr w:type="spellStart"/>
       <w:r>
         <w:rPr>
           <w:rFonts w:cs="Calibri"/>
@@ -54,7 +53,6 @@
         </w:rPr>
         <w:t>BullsAndCowsGame</w:t>
       </w:r>
-      <w:proofErr w:type="spellEnd"/>
       <w:r>
         <w:t>.</w:t>
       </w:r>
@@ -71,14 +69,12 @@
       <w:r>
         <w:t xml:space="preserve">Renamed class </w:t>
       </w:r>
-      <w:proofErr w:type="spellStart"/>
       <w:r>
         <w:rPr>
           <w:b/>
         </w:rPr>
         <w:t>klasirane</w:t>
       </w:r>
-      <w:proofErr w:type="spellEnd"/>
       <w:r>
         <w:rPr>
           <w:b/>
@@ -88,19 +84,11 @@
       <w:r>
         <w:t xml:space="preserve">to </w:t>
       </w:r>
-      <w:proofErr w:type="spellStart"/>
-      <w:r>
-        <w:rPr>
-          <w:b/>
-        </w:rPr>
-        <w:t>ScoreBoard</w:t>
-      </w:r>
-      <w:proofErr w:type="spellEnd"/>
-      <w:r>
-        <w:rPr>
-          <w:b/>
-        </w:rPr>
-        <w:t>.</w:t>
+      <w:r>
+        <w:rPr>
+          <w:b/>
+        </w:rPr>
+        <w:t>ScoreBoard.</w:t>
       </w:r>
     </w:p>
     <w:p>
@@ -115,14 +103,12 @@
       <w:r>
         <w:t xml:space="preserve">Class </w:t>
       </w:r>
-      <w:proofErr w:type="spellStart"/>
       <w:r>
         <w:rPr>
           <w:b/>
         </w:rPr>
         <w:t>bikove_i_kravi</w:t>
       </w:r>
-      <w:proofErr w:type="spellEnd"/>
       <w:r>
         <w:rPr>
           <w:b/>
@@ -136,44 +122,8 @@
         <w:rPr>
           <w:b/>
         </w:rPr>
-        <w:t xml:space="preserve">Engine, </w:t>
-      </w:r>
-      <w:proofErr w:type="spellStart"/>
-      <w:r>
-        <w:rPr>
-          <w:b/>
-        </w:rPr>
-        <w:t>UserInterface</w:t>
-      </w:r>
-      <w:proofErr w:type="spellEnd"/>
-      <w:r>
-        <w:rPr>
-          <w:b/>
-        </w:rPr>
-        <w:t xml:space="preserve">, </w:t>
-      </w:r>
-      <w:proofErr w:type="spellStart"/>
-      <w:r>
-        <w:rPr>
-          <w:b/>
-        </w:rPr>
-        <w:t>NumberManager</w:t>
-      </w:r>
-      <w:proofErr w:type="spellEnd"/>
-      <w:r>
-        <w:rPr>
-          <w:b/>
-        </w:rPr>
-        <w:t xml:space="preserve">, </w:t>
-      </w:r>
-      <w:proofErr w:type="spellStart"/>
-      <w:r>
-        <w:rPr>
-          <w:b/>
-        </w:rPr>
-        <w:t>CommandParser</w:t>
-      </w:r>
-      <w:proofErr w:type="spellEnd"/>
+        <w:t>Engine, UserInterface, NumberManager, CommandParser</w:t>
+      </w:r>
     </w:p>
     <w:p>
       <w:pPr>
@@ -206,25 +156,21 @@
         <w:ind w:left="709"/>
         <w:jc w:val="left"/>
       </w:pPr>
-      <w:proofErr w:type="spellStart"/>
       <w:r>
         <w:rPr>
           <w:b/>
         </w:rPr>
         <w:t>GameObject</w:t>
       </w:r>
-      <w:proofErr w:type="spellEnd"/>
       <w:r>
         <w:t xml:space="preserve"> containing </w:t>
       </w:r>
-      <w:proofErr w:type="spellStart"/>
       <w:r>
         <w:rPr>
           <w:b/>
         </w:rPr>
         <w:t>GameNumber</w:t>
       </w:r>
-      <w:proofErr w:type="spellEnd"/>
       <w:r>
         <w:t xml:space="preserve">, </w:t>
       </w:r>
@@ -237,14 +183,12 @@
       <w:r>
         <w:t xml:space="preserve"> and </w:t>
       </w:r>
-      <w:proofErr w:type="spellStart"/>
       <w:r>
         <w:rPr>
           <w:b/>
         </w:rPr>
         <w:t>ScoreBoard</w:t>
       </w:r>
-      <w:proofErr w:type="spellEnd"/>
       <w:r>
         <w:t xml:space="preserve"> classes</w:t>
       </w:r>
@@ -260,14 +204,12 @@
         <w:ind w:left="709"/>
         <w:jc w:val="left"/>
       </w:pPr>
-      <w:proofErr w:type="spellStart"/>
       <w:r>
         <w:rPr>
           <w:b/>
         </w:rPr>
         <w:t>GamePlay</w:t>
       </w:r>
-      <w:proofErr w:type="spellEnd"/>
       <w:r>
         <w:t xml:space="preserve"> with </w:t>
       </w:r>
@@ -304,7 +246,6 @@
       <w:r>
         <w:t xml:space="preserve"> which consists of </w:t>
       </w:r>
-      <w:proofErr w:type="spellStart"/>
       <w:r>
         <w:rPr>
           <w:rStyle w:val="uficommentbody"/>
@@ -312,7 +253,6 @@
         </w:rPr>
         <w:t>IPlayer</w:t>
       </w:r>
-      <w:proofErr w:type="spellEnd"/>
       <w:r>
         <w:rPr>
           <w:rStyle w:val="uficommentbody"/>
@@ -333,7 +273,6 @@
         </w:rPr>
         <w:t xml:space="preserve"> </w:t>
       </w:r>
-      <w:proofErr w:type="spellStart"/>
       <w:r>
         <w:rPr>
           <w:rStyle w:val="uficommentbody"/>
@@ -341,7 +280,6 @@
         </w:rPr>
         <w:t>IScoreBoard</w:t>
       </w:r>
-      <w:proofErr w:type="spellEnd"/>
       <w:r>
         <w:rPr>
           <w:rStyle w:val="uficommentbody"/>
@@ -383,7 +321,6 @@
         </w:rPr>
         <w:t xml:space="preserve"> has </w:t>
       </w:r>
-      <w:proofErr w:type="spellStart"/>
       <w:r>
         <w:rPr>
           <w:rStyle w:val="uficommentbody"/>
@@ -391,14 +328,12 @@
         </w:rPr>
         <w:t>CommandParser</w:t>
       </w:r>
-      <w:proofErr w:type="spellEnd"/>
       <w:r>
         <w:rPr>
           <w:rStyle w:val="uficommentbody"/>
         </w:rPr>
         <w:t xml:space="preserve">, </w:t>
       </w:r>
-      <w:proofErr w:type="spellStart"/>
       <w:r>
         <w:rPr>
           <w:rStyle w:val="uficommentbody"/>
@@ -406,14 +341,12 @@
         </w:rPr>
         <w:t>PlayerCommand</w:t>
       </w:r>
-      <w:proofErr w:type="spellEnd"/>
       <w:r>
         <w:rPr>
           <w:rStyle w:val="uficommentbody"/>
         </w:rPr>
         <w:t xml:space="preserve"> and </w:t>
       </w:r>
-      <w:proofErr w:type="spellStart"/>
       <w:r>
         <w:rPr>
           <w:rStyle w:val="uficommentbody"/>
@@ -421,7 +354,6 @@
         </w:rPr>
         <w:t>UserInterface</w:t>
       </w:r>
-      <w:proofErr w:type="spellEnd"/>
       <w:r>
         <w:rPr>
           <w:rStyle w:val="uficommentbody"/>
@@ -477,14 +409,12 @@
       <w:r>
         <w:t xml:space="preserve">in </w:t>
       </w:r>
-      <w:proofErr w:type="spellStart"/>
       <w:r>
         <w:rPr>
           <w:b/>
         </w:rPr>
         <w:t>bikove_i_kravi</w:t>
       </w:r>
-      <w:proofErr w:type="spellEnd"/>
       <w:r>
         <w:t xml:space="preserve"> class.</w:t>
       </w:r>
@@ -872,7 +802,6 @@
       <w:r>
         <w:t xml:space="preserve">Renamed variable </w:t>
       </w:r>
-      <w:proofErr w:type="spellStart"/>
       <w:r>
         <w:rPr>
           <w:rFonts w:eastAsiaTheme="minorHAnsi"/>
@@ -881,7 +810,6 @@
         </w:rPr>
         <w:t>maxCountOfStoredData</w:t>
       </w:r>
-      <w:proofErr w:type="spellEnd"/>
       <w:r>
         <w:rPr>
           <w:rFonts w:eastAsiaTheme="minorHAnsi"/>
@@ -895,7 +823,6 @@
         </w:rPr>
         <w:t xml:space="preserve">to </w:t>
       </w:r>
-      <w:proofErr w:type="spellStart"/>
       <w:r>
         <w:rPr>
           <w:rFonts w:eastAsiaTheme="minorHAnsi"/>
@@ -903,14 +830,12 @@
         </w:rPr>
         <w:t>maxCount</w:t>
       </w:r>
-      <w:proofErr w:type="spellEnd"/>
       <w:r>
         <w:rPr>
           <w:rFonts w:eastAsiaTheme="minorHAnsi"/>
         </w:rPr>
         <w:t xml:space="preserve"> in class </w:t>
       </w:r>
-      <w:proofErr w:type="spellStart"/>
       <w:r>
         <w:rPr>
           <w:rFonts w:eastAsiaTheme="minorHAnsi"/>
@@ -918,7 +843,6 @@
         </w:rPr>
         <w:t>ScoreBoard</w:t>
       </w:r>
-      <w:proofErr w:type="spellEnd"/>
       <w:r>
         <w:rPr>
           <w:rFonts w:eastAsiaTheme="minorHAnsi"/>
@@ -941,21 +865,12 @@
         </w:rPr>
         <w:t xml:space="preserve">Renamed constant </w:t>
       </w:r>
-      <w:proofErr w:type="spellStart"/>
       <w:r>
         <w:rPr>
           <w:rFonts w:eastAsiaTheme="minorHAnsi"/>
           <w:b/>
         </w:rPr>
-        <w:t>WelcomeMessage</w:t>
-      </w:r>
-      <w:proofErr w:type="spellEnd"/>
-      <w:r>
-        <w:rPr>
-          <w:rFonts w:eastAsiaTheme="minorHAnsi"/>
-          <w:b/>
-        </w:rPr>
-        <w:t xml:space="preserve"> </w:t>
+        <w:t xml:space="preserve">WelcomeMessage </w:t>
       </w:r>
       <w:r>
         <w:rPr>
@@ -984,19 +899,11 @@
         <w:lastRenderedPageBreak/>
         <w:t xml:space="preserve">Renamed constant </w:t>
       </w:r>
-      <w:proofErr w:type="spellStart"/>
-      <w:r>
-        <w:rPr>
-          <w:b/>
-        </w:rPr>
-        <w:t>WrongCommandMessage</w:t>
-      </w:r>
-      <w:proofErr w:type="spellEnd"/>
-      <w:r>
-        <w:rPr>
-          <w:b/>
-        </w:rPr>
-        <w:t xml:space="preserve"> </w:t>
+      <w:r>
+        <w:rPr>
+          <w:b/>
+        </w:rPr>
+        <w:t xml:space="preserve">WrongCommandMessage </w:t>
       </w:r>
       <w:r>
         <w:t xml:space="preserve">to </w:t>
@@ -1041,31 +948,21 @@
       <w:r>
         <w:t xml:space="preserve">Method </w:t>
       </w:r>
-      <w:proofErr w:type="spellStart"/>
-      <w:r>
-        <w:rPr>
-          <w:b/>
-        </w:rPr>
-        <w:t>ToString</w:t>
-      </w:r>
-      <w:proofErr w:type="spellEnd"/>
-      <w:r>
-        <w:rPr>
-          <w:b/>
-        </w:rPr>
-        <w:t xml:space="preserve">() </w:t>
+      <w:r>
+        <w:rPr>
+          <w:b/>
+        </w:rPr>
+        <w:t xml:space="preserve">ToString() </w:t>
       </w:r>
       <w:r>
         <w:t xml:space="preserve">in class </w:t>
       </w:r>
-      <w:proofErr w:type="spellStart"/>
       <w:r>
         <w:rPr>
           <w:b/>
         </w:rPr>
         <w:t>ScoreBoard</w:t>
       </w:r>
-      <w:proofErr w:type="spellEnd"/>
     </w:p>
     <w:p>
       <w:pPr>
@@ -1108,16 +1005,8 @@
         <w:rPr>
           <w:b/>
         </w:rPr>
-        <w:t xml:space="preserve"> </w:t>
-      </w:r>
-      <w:proofErr w:type="spellStart"/>
-      <w:r>
-        <w:rPr>
-          <w:b/>
-        </w:rPr>
-        <w:t>UserInterface</w:t>
-      </w:r>
-      <w:proofErr w:type="spellEnd"/>
+        <w:t xml:space="preserve"> UserInterface</w:t>
+      </w:r>
     </w:p>
     <w:p>
       <w:pPr>
@@ -1138,21 +1027,7 @@
         <w:rPr>
           <w:b/>
         </w:rPr>
-        <w:t xml:space="preserve"> </w:t>
-      </w:r>
-      <w:proofErr w:type="spellStart"/>
-      <w:r>
-        <w:rPr>
-          <w:b/>
-        </w:rPr>
-        <w:t>ShowScoreboard</w:t>
-      </w:r>
-      <w:proofErr w:type="spellEnd"/>
-      <w:r>
-        <w:rPr>
-          <w:b/>
-        </w:rPr>
-        <w:t xml:space="preserve"> </w:t>
+        <w:t xml:space="preserve"> ShowScoreboard </w:t>
       </w:r>
       <w:r>
         <w:t>in class</w:t>
@@ -1161,16 +1036,8 @@
         <w:rPr>
           <w:b/>
         </w:rPr>
-        <w:t xml:space="preserve"> </w:t>
-      </w:r>
-      <w:proofErr w:type="spellStart"/>
-      <w:r>
-        <w:rPr>
-          <w:b/>
-        </w:rPr>
-        <w:t>UserInterface</w:t>
-      </w:r>
-      <w:proofErr w:type="spellEnd"/>
+        <w:t xml:space="preserve"> UserInterface</w:t>
+      </w:r>
     </w:p>
     <w:p>
       <w:pPr>
@@ -1213,16 +1080,8 @@
         <w:rPr>
           <w:b/>
         </w:rPr>
-        <w:t xml:space="preserve"> </w:t>
-      </w:r>
-      <w:proofErr w:type="spellStart"/>
-      <w:r>
-        <w:rPr>
-          <w:b/>
-        </w:rPr>
-        <w:t>UserInterface</w:t>
-      </w:r>
-      <w:proofErr w:type="spellEnd"/>
+        <w:t xml:space="preserve"> UserInterface</w:t>
+      </w:r>
     </w:p>
     <w:p>
       <w:pPr>
@@ -1265,16 +1124,8 @@
         <w:rPr>
           <w:b/>
         </w:rPr>
-        <w:t xml:space="preserve"> </w:t>
-      </w:r>
-      <w:proofErr w:type="spellStart"/>
-      <w:r>
-        <w:rPr>
-          <w:b/>
-        </w:rPr>
-        <w:t>UserInterface</w:t>
-      </w:r>
-      <w:proofErr w:type="spellEnd"/>
+        <w:t xml:space="preserve"> UserInterface</w:t>
+      </w:r>
     </w:p>
     <w:p>
       <w:pPr>
@@ -1317,16 +1168,8 @@
         <w:rPr>
           <w:b/>
         </w:rPr>
-        <w:t xml:space="preserve"> </w:t>
-      </w:r>
-      <w:proofErr w:type="spellStart"/>
-      <w:r>
-        <w:rPr>
-          <w:b/>
-        </w:rPr>
-        <w:t>UserInterface</w:t>
-      </w:r>
-      <w:proofErr w:type="spellEnd"/>
+        <w:t xml:space="preserve"> UserInterface</w:t>
+      </w:r>
     </w:p>
     <w:p>
       <w:pPr>
@@ -1369,16 +1212,8 @@
         <w:rPr>
           <w:b/>
         </w:rPr>
-        <w:t xml:space="preserve"> </w:t>
-      </w:r>
-      <w:proofErr w:type="spellStart"/>
-      <w:r>
-        <w:rPr>
-          <w:b/>
-        </w:rPr>
-        <w:t>UserInterface</w:t>
-      </w:r>
-      <w:proofErr w:type="spellEnd"/>
+        <w:t xml:space="preserve"> UserInterface</w:t>
+      </w:r>
     </w:p>
     <w:p>
       <w:pPr>
@@ -1421,16 +1256,8 @@
         <w:rPr>
           <w:b/>
         </w:rPr>
-        <w:t xml:space="preserve"> </w:t>
-      </w:r>
-      <w:proofErr w:type="spellStart"/>
-      <w:r>
-        <w:rPr>
-          <w:b/>
-        </w:rPr>
-        <w:t>UserInterface</w:t>
-      </w:r>
-      <w:proofErr w:type="spellEnd"/>
+        <w:t xml:space="preserve"> UserInterface</w:t>
+      </w:r>
     </w:p>
     <w:p>
       <w:pPr>
@@ -1473,45 +1300,7 @@
         <w:rPr>
           <w:b/>
         </w:rPr>
-        <w:t xml:space="preserve"> </w:t>
-      </w:r>
-      <w:proofErr w:type="spellStart"/>
-      <w:r>
-        <w:rPr>
-          <w:b/>
-        </w:rPr>
-        <w:t>UserInterface</w:t>
-      </w:r>
-      <w:proofErr w:type="spellEnd"/>
-    </w:p>
-    <w:p>
-      <w:pPr>
-        <w:numPr>
-          <w:ilvl w:val="0"/>
-          <w:numId w:val="1"/>
-        </w:numPr>
-        <w:spacing w:line="360" w:lineRule="auto"/>
-      </w:pPr>
-      <w:r>
-        <w:t>Extracted</w:t>
-      </w:r>
-      <w:r>
-        <w:t xml:space="preserve">, </w:t>
-      </w:r>
-      <w:r>
-        <w:t>moved</w:t>
-      </w:r>
-      <w:r>
-        <w:t xml:space="preserve"> </w:t>
-      </w:r>
-      <w:r>
-        <w:t xml:space="preserve">or changed </w:t>
-      </w:r>
-      <w:r>
-        <w:t>method</w:t>
-      </w:r>
-      <w:r>
-        <w:t>s:</w:t>
+        <w:t xml:space="preserve"> UserInterface</w:t>
       </w:r>
     </w:p>
     <w:p>
@@ -1527,41 +1316,22 @@
         <w:ind w:left="567" w:hanging="283"/>
       </w:pPr>
       <w:r>
-        <w:t xml:space="preserve">Method </w:t>
-      </w:r>
-      <w:proofErr w:type="gramStart"/>
-      <w:r>
-        <w:rPr>
-          <w:b/>
-        </w:rPr>
-        <w:t>Reset(</w:t>
-      </w:r>
-      <w:proofErr w:type="gramEnd"/>
-      <w:r>
-        <w:rPr>
-          <w:b/>
-        </w:rPr>
-        <w:t>)</w:t>
-      </w:r>
-      <w:r>
-        <w:t xml:space="preserve"> of class </w:t>
-      </w:r>
-      <w:proofErr w:type="spellStart"/>
-      <w:r>
-        <w:rPr>
-          <w:b/>
-        </w:rPr>
-        <w:t>ScoreBoard</w:t>
-      </w:r>
-      <w:proofErr w:type="spellEnd"/>
-      <w:r>
-        <w:rPr>
-          <w:b/>
-        </w:rPr>
-        <w:t xml:space="preserve"> </w:t>
-      </w:r>
-      <w:r>
-        <w:t>changed from public to protected.</w:t>
+        <w:t>Method</w:t>
+      </w:r>
+      <w:r>
+        <w:rPr>
+          <w:b/>
+        </w:rPr>
+        <w:t xml:space="preserve"> ExecutePlayerCommand </w:t>
+      </w:r>
+      <w:r>
+        <w:t>in class</w:t>
+      </w:r>
+      <w:r>
+        <w:rPr>
+          <w:b/>
+        </w:rPr>
+        <w:t xml:space="preserve"> Engine</w:t>
       </w:r>
     </w:p>
     <w:p>
@@ -1577,69 +1347,22 @@
         <w:ind w:left="567" w:hanging="283"/>
       </w:pPr>
       <w:r>
-        <w:t xml:space="preserve">Method </w:t>
-      </w:r>
-      <w:proofErr w:type="spellStart"/>
-      <w:r>
-        <w:rPr>
-          <w:b/>
-        </w:rPr>
-        <w:t>ShowHelp</w:t>
-      </w:r>
-      <w:proofErr w:type="spellEnd"/>
-      <w:r>
-        <w:rPr>
-          <w:b/>
-        </w:rPr>
-        <w:t xml:space="preserve">() </w:t>
-      </w:r>
-      <w:r>
-        <w:t xml:space="preserve">in </w:t>
-      </w:r>
-      <w:r>
-        <w:t xml:space="preserve">class </w:t>
-      </w:r>
-      <w:proofErr w:type="spellStart"/>
-      <w:r>
-        <w:rPr>
-          <w:b/>
-        </w:rPr>
-        <w:t>UserInterface</w:t>
-      </w:r>
-      <w:proofErr w:type="spellEnd"/>
-      <w:r>
-        <w:t xml:space="preserve"> class split into </w:t>
-      </w:r>
-      <w:proofErr w:type="spellStart"/>
-      <w:r>
-        <w:rPr>
-          <w:b/>
-        </w:rPr>
-        <w:t>ShowHelp</w:t>
-      </w:r>
-      <w:proofErr w:type="spellEnd"/>
-      <w:r>
-        <w:rPr>
-          <w:b/>
-        </w:rPr>
-        <w:t xml:space="preserve">() </w:t>
-      </w:r>
-      <w:r>
-        <w:t xml:space="preserve">and </w:t>
-      </w:r>
-      <w:proofErr w:type="spellStart"/>
-      <w:r>
-        <w:rPr>
-          <w:b/>
-        </w:rPr>
-        <w:t>PrintCheatsLimitReached</w:t>
-      </w:r>
-      <w:proofErr w:type="spellEnd"/>
-      <w:r>
-        <w:rPr>
-          <w:b/>
-        </w:rPr>
-        <w:t>()</w:t>
+        <w:t>Method</w:t>
+      </w:r>
+      <w:r>
+        <w:rPr>
+          <w:b/>
+        </w:rPr>
+        <w:t xml:space="preserve"> CheckPlayerInput </w:t>
+      </w:r>
+      <w:r>
+        <w:t>in class</w:t>
+      </w:r>
+      <w:r>
+        <w:rPr>
+          <w:b/>
+        </w:rPr>
+        <w:t xml:space="preserve"> Engine</w:t>
       </w:r>
     </w:p>
     <w:p>
@@ -1661,91 +1384,17 @@
         <w:rPr>
           <w:b/>
         </w:rPr>
-        <w:t xml:space="preserve"> </w:t>
-      </w:r>
-      <w:proofErr w:type="spellStart"/>
-      <w:r>
-        <w:rPr>
-          <w:b/>
-        </w:rPr>
-        <w:t>PrintWelcomeMessage</w:t>
-      </w:r>
-      <w:proofErr w:type="spellEnd"/>
-      <w:r>
-        <w:rPr>
-          <w:b/>
-        </w:rPr>
-        <w:t xml:space="preserve"> renamed to </w:t>
-      </w:r>
-      <w:proofErr w:type="spellStart"/>
-      <w:r>
-        <w:rPr>
-          <w:b/>
-        </w:rPr>
-        <w:t>Show</w:t>
-      </w:r>
-      <w:r>
-        <w:rPr>
-          <w:b/>
-        </w:rPr>
-        <w:t>WelcomeMessage</w:t>
-      </w:r>
-      <w:proofErr w:type="spellEnd"/>
-      <w:r>
-        <w:rPr>
-          <w:b/>
-        </w:rPr>
-        <w:t xml:space="preserve"> </w:t>
-      </w:r>
-      <w:r>
-        <w:t>and</w:t>
-      </w:r>
-      <w:r>
-        <w:rPr>
-          <w:b/>
-        </w:rPr>
-        <w:t xml:space="preserve"> </w:t>
-      </w:r>
-      <w:r>
-        <w:t>moved from class</w:t>
-      </w:r>
-      <w:r>
-        <w:rPr>
-          <w:b/>
-        </w:rPr>
-        <w:t xml:space="preserve"> </w:t>
-      </w:r>
-      <w:proofErr w:type="spellStart"/>
-      <w:r>
-        <w:rPr>
-          <w:b/>
-        </w:rPr>
-        <w:t>bikove_i_kravi</w:t>
-      </w:r>
-      <w:proofErr w:type="spellEnd"/>
-      <w:r>
-        <w:rPr>
-          <w:b/>
-        </w:rPr>
-        <w:t xml:space="preserve"> </w:t>
-      </w:r>
-      <w:r>
-        <w:t>to class</w:t>
-      </w:r>
-      <w:r>
-        <w:rPr>
-          <w:b/>
-        </w:rPr>
-        <w:t xml:space="preserve"> </w:t>
-      </w:r>
-      <w:proofErr w:type="spellStart"/>
-      <w:r>
-        <w:rPr>
-          <w:b/>
-        </w:rPr>
-        <w:t>UserInterface</w:t>
-      </w:r>
-      <w:proofErr w:type="spellEnd"/>
+        <w:t xml:space="preserve"> Reset </w:t>
+      </w:r>
+      <w:r>
+        <w:t>in class</w:t>
+      </w:r>
+      <w:r>
+        <w:rPr>
+          <w:b/>
+        </w:rPr>
+        <w:t xml:space="preserve"> Engine</w:t>
+      </w:r>
     </w:p>
     <w:p>
       <w:pPr>
@@ -1760,101 +1409,56 @@
         <w:ind w:left="567" w:hanging="283"/>
       </w:pPr>
       <w:r>
-        <w:t>Method</w:t>
-      </w:r>
-      <w:r>
-        <w:rPr>
-          <w:b/>
-        </w:rPr>
+        <w:t xml:space="preserve">Method </w:t>
+      </w:r>
+      <w:r>
+        <w:rPr>
+          <w:b/>
+        </w:rPr>
+        <w:t>Exit</w:t>
+      </w:r>
+      <w:r>
+        <w:t xml:space="preserve"> in class </w:t>
+      </w:r>
+      <w:r>
+        <w:rPr>
+          <w:b/>
+        </w:rPr>
+        <w:t>Engine</w:t>
+      </w:r>
+    </w:p>
+    <w:p>
+      <w:pPr>
+        <w:numPr>
+          <w:ilvl w:val="0"/>
+          <w:numId w:val="1"/>
+        </w:numPr>
+        <w:spacing w:line="360" w:lineRule="auto"/>
+      </w:pPr>
+      <w:r>
+        <w:t>Extracted</w:t>
+      </w:r>
+      <w:r>
+        <w:t xml:space="preserve">, </w:t>
+      </w:r>
+      <w:r>
+        <w:t>moved</w:t>
+      </w:r>
+      <w:r>
         <w:t xml:space="preserve"> </w:t>
       </w:r>
-      <w:proofErr w:type="spellStart"/>
-      <w:r>
-        <w:rPr>
-          <w:b/>
-        </w:rPr>
-        <w:t>Print</w:t>
-      </w:r>
-      <w:r>
-        <w:rPr>
-          <w:b/>
-        </w:rPr>
-        <w:t>WrongCommand</w:t>
-      </w:r>
-      <w:proofErr w:type="spellEnd"/>
-      <w:r>
-        <w:rPr>
-          <w:b/>
-        </w:rPr>
-        <w:t xml:space="preserve"> renamed to </w:t>
-      </w:r>
-      <w:proofErr w:type="spellStart"/>
-      <w:r>
-        <w:rPr>
-          <w:b/>
-        </w:rPr>
-        <w:t>ShowWrongCommand</w:t>
-      </w:r>
-      <w:proofErr w:type="spellEnd"/>
-      <w:r>
-        <w:rPr>
-          <w:b/>
-        </w:rPr>
-        <w:t xml:space="preserve"> </w:t>
-      </w:r>
-      <w:r>
-        <w:t>and</w:t>
-      </w:r>
-      <w:r>
-        <w:rPr>
-          <w:b/>
-        </w:rPr>
-        <w:t xml:space="preserve"> </w:t>
-      </w:r>
-      <w:r>
-        <w:t>moved from class</w:t>
-      </w:r>
-      <w:r>
-        <w:rPr>
-          <w:b/>
-        </w:rPr>
-        <w:t xml:space="preserve"> </w:t>
-      </w:r>
-      <w:proofErr w:type="spellStart"/>
-      <w:r>
-        <w:rPr>
-          <w:b/>
-        </w:rPr>
-        <w:t>bikove_i_kravi</w:t>
-      </w:r>
-      <w:proofErr w:type="spellEnd"/>
-      <w:r>
-        <w:rPr>
-          <w:b/>
-        </w:rPr>
-        <w:t xml:space="preserve"> </w:t>
-      </w:r>
-      <w:r>
-        <w:t>to class</w:t>
-      </w:r>
-      <w:r>
-        <w:rPr>
-          <w:b/>
-        </w:rPr>
-        <w:t xml:space="preserve"> </w:t>
-      </w:r>
-      <w:proofErr w:type="spellStart"/>
-      <w:r>
-        <w:rPr>
-          <w:b/>
-        </w:rPr>
-        <w:t>UserInterface</w:t>
-      </w:r>
-      <w:proofErr w:type="spellEnd"/>
-    </w:p>
-    <w:p>
-      <w:pPr>
-        <w:pStyle w:val="ListParagraph"/>
+      <w:r>
+        <w:t xml:space="preserve">or changed </w:t>
+      </w:r>
+      <w:r>
+        <w:t>method</w:t>
+      </w:r>
+      <w:r>
+        <w:t>s:</w:t>
+      </w:r>
+    </w:p>
+    <w:p>
+      <w:pPr>
         <w:numPr>
           <w:ilvl w:val="1"/>
           <w:numId w:val="1"/>
@@ -1864,64 +1468,33 @@
         </w:tabs>
         <w:spacing w:line="360" w:lineRule="auto"/>
         <w:ind w:left="567" w:hanging="283"/>
-        <w:jc w:val="left"/>
-      </w:pPr>
-      <w:r>
-        <w:rPr>
-          <w:rStyle w:val="uficommentbody"/>
-        </w:rPr>
+      </w:pPr>
+      <w:r>
         <w:t xml:space="preserve">Method </w:t>
       </w:r>
-      <w:proofErr w:type="spellStart"/>
-      <w:r>
-        <w:rPr>
-          <w:rStyle w:val="uficommentbody"/>
-          <w:b/>
-        </w:rPr>
-        <w:t>PlayerInputToPlayerCommand</w:t>
-      </w:r>
-      <w:proofErr w:type="spellEnd"/>
-      <w:r>
-        <w:rPr>
-          <w:rStyle w:val="uficommentbody"/>
-        </w:rPr>
-        <w:t xml:space="preserve"> extracted from </w:t>
-      </w:r>
-      <w:proofErr w:type="spellStart"/>
-      <w:r>
-        <w:t>bikove_i_kravi</w:t>
-      </w:r>
-      <w:proofErr w:type="spellEnd"/>
-      <w:r>
-        <w:t xml:space="preserve"> class to new </w:t>
-      </w:r>
-      <w:proofErr w:type="spellStart"/>
-      <w:r>
-        <w:rPr>
-          <w:rStyle w:val="uficommentbody"/>
-          <w:b/>
-        </w:rPr>
-        <w:t>CommandParser</w:t>
-      </w:r>
-      <w:proofErr w:type="spellEnd"/>
-      <w:r>
-        <w:rPr>
-          <w:rStyle w:val="uficommentbody"/>
+      <w:r>
+        <w:rPr>
+          <w:b/>
+        </w:rPr>
+        <w:t>Reset()</w:t>
+      </w:r>
+      <w:r>
+        <w:t xml:space="preserve"> of class </w:t>
+      </w:r>
+      <w:r>
+        <w:rPr>
+          <w:b/>
+        </w:rPr>
+        <w:t>ScoreBoard</w:t>
+      </w:r>
+      <w:r>
+        <w:rPr>
           <w:b/>
         </w:rPr>
         <w:t xml:space="preserve"> </w:t>
       </w:r>
       <w:r>
-        <w:rPr>
-          <w:rStyle w:val="uficommentbody"/>
-        </w:rPr>
-        <w:t>class</w:t>
-      </w:r>
-      <w:r>
-        <w:rPr>
-          <w:rStyle w:val="uficommentbody"/>
-        </w:rPr>
-        <w:t>.</w:t>
+        <w:t>changed from public to protected.</w:t>
       </w:r>
     </w:p>
     <w:p>
@@ -1937,103 +1510,47 @@
         <w:ind w:left="567" w:hanging="283"/>
       </w:pPr>
       <w:r>
-        <w:t>Method</w:t>
-      </w:r>
-      <w:r>
-        <w:rPr>
-          <w:b/>
-        </w:rPr>
-        <w:t xml:space="preserve"> </w:t>
-      </w:r>
-      <w:proofErr w:type="spellStart"/>
-      <w:r>
-        <w:rPr>
-          <w:b/>
-        </w:rPr>
-        <w:t>PrintCongratulateMessage</w:t>
-      </w:r>
-      <w:proofErr w:type="spellEnd"/>
-      <w:r>
-        <w:rPr>
-          <w:b/>
-        </w:rPr>
-        <w:t xml:space="preserve"> </w:t>
-      </w:r>
-      <w:r>
-        <w:t>renamed to</w:t>
-      </w:r>
-      <w:r>
-        <w:rPr>
-          <w:b/>
-        </w:rPr>
-        <w:t xml:space="preserve"> </w:t>
-      </w:r>
-      <w:r>
-        <w:rPr>
-          <w:b/>
-          <w:lang w:val="bg-BG"/>
-        </w:rPr>
-        <w:t>ShowCongratulations</w:t>
-      </w:r>
-      <w:r>
-        <w:rPr>
-          <w:b/>
-        </w:rPr>
-        <w:t xml:space="preserve"> </w:t>
-      </w:r>
-      <w:r>
-        <w:t>and</w:t>
-      </w:r>
-      <w:r>
-        <w:rPr>
-          <w:b/>
-        </w:rPr>
-        <w:t xml:space="preserve"> </w:t>
-      </w:r>
-      <w:r>
-        <w:t>moved from class</w:t>
-      </w:r>
-      <w:r>
-        <w:rPr>
-          <w:b/>
-        </w:rPr>
-        <w:t xml:space="preserve"> </w:t>
-      </w:r>
-      <w:proofErr w:type="spellStart"/>
-      <w:r>
-        <w:rPr>
-          <w:b/>
-        </w:rPr>
-        <w:t>bikove_i_kravi</w:t>
-      </w:r>
-      <w:proofErr w:type="spellEnd"/>
-      <w:r>
-        <w:rPr>
-          <w:b/>
-        </w:rPr>
-        <w:t xml:space="preserve"> </w:t>
-      </w:r>
-      <w:r>
-        <w:t>to class</w:t>
-      </w:r>
-      <w:r>
-        <w:rPr>
-          <w:b/>
-        </w:rPr>
-        <w:t xml:space="preserve"> </w:t>
-      </w:r>
-      <w:proofErr w:type="spellStart"/>
+        <w:t xml:space="preserve">Method </w:t>
+      </w:r>
+      <w:r>
+        <w:rPr>
+          <w:b/>
+        </w:rPr>
+        <w:t xml:space="preserve">ShowHelp() </w:t>
+      </w:r>
+      <w:r>
+        <w:t xml:space="preserve">in </w:t>
+      </w:r>
+      <w:r>
+        <w:t xml:space="preserve">class </w:t>
+      </w:r>
       <w:r>
         <w:rPr>
           <w:b/>
         </w:rPr>
         <w:t>UserInterface</w:t>
       </w:r>
-      <w:proofErr w:type="spellEnd"/>
-    </w:p>
-    <w:p>
-      <w:pPr>
-        <w:pStyle w:val="ListParagraph"/>
+      <w:r>
+        <w:t xml:space="preserve"> class split into </w:t>
+      </w:r>
+      <w:r>
+        <w:rPr>
+          <w:b/>
+        </w:rPr>
+        <w:t xml:space="preserve">ShowHelp() </w:t>
+      </w:r>
+      <w:r>
+        <w:t xml:space="preserve">and </w:t>
+      </w:r>
+      <w:r>
+        <w:rPr>
+          <w:b/>
+        </w:rPr>
+        <w:t>PrintCheatsLimitReached()</w:t>
+      </w:r>
+    </w:p>
+    <w:p>
+      <w:pPr>
         <w:numPr>
           <w:ilvl w:val="1"/>
           <w:numId w:val="1"/>
@@ -2043,15 +1560,287 @@
         </w:tabs>
         <w:spacing w:line="360" w:lineRule="auto"/>
         <w:ind w:left="567" w:hanging="283"/>
+      </w:pPr>
+      <w:r>
+        <w:t>Method</w:t>
+      </w:r>
+      <w:r>
+        <w:rPr>
+          <w:b/>
+        </w:rPr>
+        <w:t xml:space="preserve"> PrintWelcomeMessage</w:t>
+      </w:r>
+      <w:r>
+        <w:rPr>
+          <w:b/>
+        </w:rPr>
+        <w:t xml:space="preserve"> renamed to ShowWelcomeMessage </w:t>
+      </w:r>
+      <w:r>
+        <w:t>and</w:t>
+      </w:r>
+      <w:r>
+        <w:rPr>
+          <w:b/>
+        </w:rPr>
+        <w:t xml:space="preserve"> </w:t>
+      </w:r>
+      <w:r>
+        <w:t>moved from class</w:t>
+      </w:r>
+      <w:r>
+        <w:rPr>
+          <w:b/>
+        </w:rPr>
+        <w:t xml:space="preserve"> </w:t>
+      </w:r>
+      <w:r>
+        <w:rPr>
+          <w:b/>
+        </w:rPr>
+        <w:t>bikove_i_kravi</w:t>
+      </w:r>
+      <w:r>
+        <w:rPr>
+          <w:b/>
+        </w:rPr>
+        <w:t xml:space="preserve"> </w:t>
+      </w:r>
+      <w:r>
+        <w:t>to class</w:t>
+      </w:r>
+      <w:r>
+        <w:rPr>
+          <w:b/>
+        </w:rPr>
+        <w:t xml:space="preserve"> UserInterface</w:t>
+      </w:r>
+    </w:p>
+    <w:p>
+      <w:pPr>
+        <w:numPr>
+          <w:ilvl w:val="1"/>
+          <w:numId w:val="1"/>
+        </w:numPr>
+        <w:tabs>
+          <w:tab w:val="left" w:pos="709"/>
+        </w:tabs>
+        <w:spacing w:line="360" w:lineRule="auto"/>
+        <w:ind w:left="567" w:hanging="283"/>
+      </w:pPr>
+      <w:r>
+        <w:t>Method</w:t>
+      </w:r>
+      <w:r>
+        <w:rPr>
+          <w:b/>
+        </w:rPr>
+        <w:t xml:space="preserve"> PrintWrongCommand renamed to ShowWrongCommand </w:t>
+      </w:r>
+      <w:r>
+        <w:t>and</w:t>
+      </w:r>
+      <w:r>
+        <w:rPr>
+          <w:b/>
+        </w:rPr>
+        <w:t xml:space="preserve"> </w:t>
+      </w:r>
+      <w:r>
+        <w:t>moved from class</w:t>
+      </w:r>
+      <w:r>
+        <w:rPr>
+          <w:b/>
+        </w:rPr>
+        <w:t xml:space="preserve"> </w:t>
+      </w:r>
+      <w:r>
+        <w:rPr>
+          <w:b/>
+        </w:rPr>
+        <w:t>bikove_i_kravi</w:t>
+      </w:r>
+      <w:r>
+        <w:rPr>
+          <w:b/>
+        </w:rPr>
+        <w:t xml:space="preserve"> </w:t>
+      </w:r>
+      <w:r>
+        <w:t>to class</w:t>
+      </w:r>
+      <w:r>
+        <w:rPr>
+          <w:b/>
+        </w:rPr>
+        <w:t xml:space="preserve"> UserInterface</w:t>
+      </w:r>
+    </w:p>
+    <w:p>
+      <w:pPr>
+        <w:pStyle w:val="ListParagraph"/>
+        <w:numPr>
+          <w:ilvl w:val="1"/>
+          <w:numId w:val="1"/>
+        </w:numPr>
+        <w:tabs>
+          <w:tab w:val="left" w:pos="709"/>
+        </w:tabs>
+        <w:spacing w:line="360" w:lineRule="auto"/>
+        <w:ind w:left="567" w:hanging="283"/>
         <w:jc w:val="left"/>
-        <w:rPr>
-          <w:rStyle w:val="uficommentbody"/>
-        </w:rPr>
-      </w:pPr>
-      <w:r>
-        <w:rPr>
-          <w:rStyle w:val="uficommentbody"/>
-        </w:rPr>
+      </w:pPr>
+      <w:r>
+        <w:rPr>
+          <w:rStyle w:val="uficommentbody"/>
+        </w:rPr>
+        <w:t xml:space="preserve">Method </w:t>
+      </w:r>
+      <w:r>
+        <w:rPr>
+          <w:rStyle w:val="uficommentbody"/>
+          <w:b/>
+        </w:rPr>
+        <w:t>PlayerInputToPlayerCommand</w:t>
+      </w:r>
+      <w:r>
+        <w:rPr>
+          <w:rStyle w:val="uficommentbody"/>
+        </w:rPr>
+        <w:t xml:space="preserve"> extracted from </w:t>
+      </w:r>
+      <w:r>
+        <w:t>bikove_i_kravi</w:t>
+      </w:r>
+      <w:r>
+        <w:t xml:space="preserve"> class to new </w:t>
+      </w:r>
+      <w:r>
+        <w:rPr>
+          <w:rStyle w:val="uficommentbody"/>
+          <w:b/>
+        </w:rPr>
+        <w:t xml:space="preserve">CommandParser </w:t>
+      </w:r>
+      <w:r>
+        <w:rPr>
+          <w:rStyle w:val="uficommentbody"/>
+        </w:rPr>
+        <w:t>class</w:t>
+      </w:r>
+      <w:r>
+        <w:rPr>
+          <w:rStyle w:val="uficommentbody"/>
+        </w:rPr>
+        <w:t>.</w:t>
+      </w:r>
+    </w:p>
+    <w:p>
+      <w:pPr>
+        <w:numPr>
+          <w:ilvl w:val="1"/>
+          <w:numId w:val="1"/>
+        </w:numPr>
+        <w:tabs>
+          <w:tab w:val="left" w:pos="709"/>
+        </w:tabs>
+        <w:spacing w:line="360" w:lineRule="auto"/>
+        <w:ind w:left="567" w:hanging="283"/>
+      </w:pPr>
+      <w:r>
+        <w:t>Method</w:t>
+      </w:r>
+      <w:r>
+        <w:rPr>
+          <w:b/>
+        </w:rPr>
+        <w:t xml:space="preserve"> PrintCongratulateMessage </w:t>
+      </w:r>
+      <w:r>
+        <w:t>renamed to</w:t>
+      </w:r>
+      <w:r>
+        <w:rPr>
+          <w:b/>
+        </w:rPr>
+        <w:t xml:space="preserve"> </w:t>
+      </w:r>
+      <w:r>
+        <w:rPr>
+          <w:b/>
+          <w:lang w:val="bg-BG"/>
+        </w:rPr>
+        <w:t>ShowCongratulations</w:t>
+      </w:r>
+      <w:r>
+        <w:rPr>
+          <w:b/>
+        </w:rPr>
+        <w:t xml:space="preserve"> </w:t>
+      </w:r>
+      <w:r>
+        <w:t>and</w:t>
+      </w:r>
+      <w:r>
+        <w:rPr>
+          <w:b/>
+        </w:rPr>
+        <w:t xml:space="preserve"> </w:t>
+      </w:r>
+      <w:r>
+        <w:t>moved from class</w:t>
+      </w:r>
+      <w:r>
+        <w:rPr>
+          <w:b/>
+        </w:rPr>
+        <w:t xml:space="preserve"> </w:t>
+      </w:r>
+      <w:r>
+        <w:rPr>
+          <w:b/>
+        </w:rPr>
+        <w:t>bikove_i_kravi</w:t>
+      </w:r>
+      <w:r>
+        <w:rPr>
+          <w:b/>
+        </w:rPr>
+        <w:t xml:space="preserve"> </w:t>
+      </w:r>
+      <w:r>
+        <w:t>to class</w:t>
+      </w:r>
+      <w:r>
+        <w:rPr>
+          <w:b/>
+        </w:rPr>
+        <w:t xml:space="preserve"> UserInterface</w:t>
+      </w:r>
+    </w:p>
+    <w:p>
+      <w:pPr>
+        <w:pStyle w:val="ListParagraph"/>
+        <w:numPr>
+          <w:ilvl w:val="1"/>
+          <w:numId w:val="1"/>
+        </w:numPr>
+        <w:tabs>
+          <w:tab w:val="left" w:pos="709"/>
+        </w:tabs>
+        <w:spacing w:line="360" w:lineRule="auto"/>
+        <w:ind w:left="567" w:hanging="283"/>
+        <w:jc w:val="left"/>
+        <w:rPr>
+          <w:rStyle w:val="uficommentbody"/>
+        </w:rPr>
+      </w:pPr>
+      <w:r>
+        <w:rPr>
+          <w:rStyle w:val="uficommentbody"/>
+        </w:rPr>
+        <w:lastRenderedPageBreak/>
         <w:t xml:space="preserve">In </w:t>
       </w:r>
       <w:r>
@@ -2085,9 +1874,20 @@
         <w:rPr>
           <w:rStyle w:val="uficommentbody"/>
         </w:rPr>
-        <w:t xml:space="preserve">method refactored to two separate methods first called </w:t>
-      </w:r>
-      <w:proofErr w:type="spellStart"/>
+        <w:t xml:space="preserve">method refactored to </w:t>
+      </w:r>
+      <w:r>
+        <w:rPr>
+          <w:rStyle w:val="uficommentbody"/>
+        </w:rPr>
+        <w:t>several</w:t>
+      </w:r>
+      <w:r>
+        <w:rPr>
+          <w:rStyle w:val="uficommentbody"/>
+        </w:rPr>
+        <w:t xml:space="preserve"> separate methods </w:t>
+      </w:r>
       <w:r>
         <w:rPr>
           <w:rStyle w:val="uficommentbody"/>
@@ -2095,14 +1895,19 @@
         </w:rPr>
         <w:t>StartGame</w:t>
       </w:r>
-      <w:proofErr w:type="spellEnd"/>
-      <w:r>
-        <w:rPr>
-          <w:rStyle w:val="uficommentbody"/>
-        </w:rPr>
-        <w:t xml:space="preserve"> and second </w:t>
-      </w:r>
-      <w:proofErr w:type="spellStart"/>
+      <w:r>
+        <w:rPr>
+          <w:rStyle w:val="uficommentbody"/>
+          <w:b/>
+        </w:rPr>
+        <w:t>,</w:t>
+      </w:r>
+      <w:r>
+        <w:rPr>
+          <w:rStyle w:val="uficommentbody"/>
+        </w:rPr>
+        <w:t xml:space="preserve"> </w:t>
+      </w:r>
       <w:r>
         <w:rPr>
           <w:rStyle w:val="uficommentbody"/>
@@ -2110,7 +1915,15 @@
         </w:rPr>
         <w:t>ExecuteCommand</w:t>
       </w:r>
-      <w:proofErr w:type="spellEnd"/>
+      <w:r>
+        <w:rPr>
+          <w:rStyle w:val="uficommentbody"/>
+          <w:b/>
+        </w:rPr>
+        <w:t xml:space="preserve"> etc</w:t>
+      </w:r>
+      <w:bookmarkStart w:id="0" w:name="_GoBack"/>
+      <w:bookmarkEnd w:id="0"/>
       <w:r>
         <w:rPr>
           <w:rStyle w:val="uficommentbody"/>
@@ -2136,9 +1949,20 @@
         <w:rPr>
           <w:rStyle w:val="uficommentbody"/>
         </w:rPr>
-        <w:t xml:space="preserve">Introducing two interfaces: </w:t>
-      </w:r>
-      <w:proofErr w:type="spellStart"/>
+        <w:t>Introduc</w:t>
+      </w:r>
+      <w:r>
+        <w:rPr>
+          <w:rStyle w:val="uficommentbody"/>
+        </w:rPr>
+        <w:t>ed</w:t>
+      </w:r>
+      <w:r>
+        <w:rPr>
+          <w:rStyle w:val="uficommentbody"/>
+        </w:rPr>
+        <w:t xml:space="preserve"> interfaces: </w:t>
+      </w:r>
       <w:r>
         <w:rPr>
           <w:rStyle w:val="uficommentbody"/>
@@ -2146,14 +1970,12 @@
         </w:rPr>
         <w:t>IPlayer</w:t>
       </w:r>
-      <w:proofErr w:type="spellEnd"/>
       <w:r>
         <w:rPr>
           <w:rStyle w:val="uficommentbody"/>
         </w:rPr>
         <w:t xml:space="preserve"> and </w:t>
       </w:r>
-      <w:proofErr w:type="spellStart"/>
       <w:r>
         <w:rPr>
           <w:rStyle w:val="uficommentbody"/>
@@ -2161,7 +1983,6 @@
         </w:rPr>
         <w:t>IScoreBoard</w:t>
       </w:r>
-      <w:proofErr w:type="spellEnd"/>
     </w:p>
     <w:p>
       <w:pPr>
@@ -2184,19 +2005,18 @@
         <w:tabs>
           <w:tab w:val="left" w:pos="567"/>
         </w:tabs>
+        <w:spacing w:line="360" w:lineRule="auto"/>
         <w:ind w:hanging="436"/>
         <w:rPr>
           <w:b/>
         </w:rPr>
       </w:pPr>
-      <w:proofErr w:type="spellStart"/>
       <w:r>
         <w:rPr>
           <w:b/>
         </w:rPr>
         <w:t>GameNumber</w:t>
       </w:r>
-      <w:proofErr w:type="spellEnd"/>
     </w:p>
     <w:p>
       <w:pPr>
@@ -2208,6 +2028,7 @@
         <w:tabs>
           <w:tab w:val="left" w:pos="567"/>
         </w:tabs>
+        <w:spacing w:line="360" w:lineRule="auto"/>
         <w:ind w:hanging="436"/>
         <w:rPr>
           <w:b/>
@@ -2230,19 +2051,18 @@
         <w:tabs>
           <w:tab w:val="left" w:pos="567"/>
         </w:tabs>
+        <w:spacing w:line="360" w:lineRule="auto"/>
         <w:ind w:hanging="436"/>
         <w:rPr>
           <w:b/>
         </w:rPr>
       </w:pPr>
-      <w:proofErr w:type="spellStart"/>
       <w:r>
         <w:rPr>
           <w:b/>
         </w:rPr>
         <w:t>CommandParser</w:t>
       </w:r>
-      <w:proofErr w:type="spellEnd"/>
     </w:p>
     <w:p>
       <w:pPr>
@@ -2254,20 +2074,18 @@
         <w:tabs>
           <w:tab w:val="left" w:pos="567"/>
         </w:tabs>
+        <w:spacing w:line="360" w:lineRule="auto"/>
         <w:ind w:hanging="436"/>
         <w:rPr>
           <w:b/>
         </w:rPr>
       </w:pPr>
-      <w:proofErr w:type="spellStart"/>
-      <w:r>
-        <w:rPr>
-          <w:b/>
-        </w:rPr>
-        <w:lastRenderedPageBreak/>
+      <w:r>
+        <w:rPr>
+          <w:b/>
+        </w:rPr>
         <w:t>PlayerCommand</w:t>
       </w:r>
-      <w:proofErr w:type="spellEnd"/>
     </w:p>
     <w:p>
       <w:pPr>
@@ -2279,19 +2097,18 @@
         <w:tabs>
           <w:tab w:val="left" w:pos="567"/>
         </w:tabs>
+        <w:spacing w:line="360" w:lineRule="auto"/>
         <w:ind w:hanging="436"/>
         <w:rPr>
           <w:b/>
         </w:rPr>
       </w:pPr>
-      <w:proofErr w:type="spellStart"/>
       <w:r>
         <w:rPr>
           <w:b/>
         </w:rPr>
         <w:t>UserInterface</w:t>
       </w:r>
-      <w:proofErr w:type="spellEnd"/>
     </w:p>
     <w:p>
       <w:pPr>
@@ -2319,14 +2136,12 @@
       <w:r>
         <w:t xml:space="preserve">Declaration of enumeration </w:t>
       </w:r>
-      <w:proofErr w:type="spellStart"/>
       <w:r>
         <w:rPr>
           <w:b/>
         </w:rPr>
         <w:t>PlayerCommand</w:t>
       </w:r>
-      <w:proofErr w:type="spellEnd"/>
       <w:r>
         <w:t xml:space="preserve"> moved to separate file, changed accessibility from private to internal.</w:t>
       </w:r>
@@ -2377,27 +2192,11 @@
       <w:r>
         <w:t xml:space="preserve"> </w:t>
       </w:r>
-      <w:proofErr w:type="spellStart"/>
-      <w:proofErr w:type="gramStart"/>
-      <w:r>
-        <w:rPr>
-          <w:b/>
-        </w:rPr>
-        <w:t>ToString</w:t>
-      </w:r>
-      <w:proofErr w:type="spellEnd"/>
-      <w:r>
-        <w:rPr>
-          <w:b/>
-        </w:rPr>
-        <w:t>(</w:t>
-      </w:r>
-      <w:proofErr w:type="gramEnd"/>
-      <w:r>
-        <w:rPr>
-          <w:b/>
-        </w:rPr>
-        <w:t>)</w:t>
+      <w:r>
+        <w:rPr>
+          <w:b/>
+        </w:rPr>
+        <w:t>ToString()</w:t>
       </w:r>
       <w:r>
         <w:t xml:space="preserve"> method for </w:t>
@@ -2411,8 +2210,6 @@
       <w:r>
         <w:t>.</w:t>
       </w:r>
-      <w:bookmarkStart w:id="0" w:name="_GoBack"/>
-      <w:bookmarkEnd w:id="0"/>
     </w:p>
     <w:p>
       <w:pPr>
@@ -2432,7 +2229,6 @@
         </w:rPr>
         <w:t xml:space="preserve">Cleared some of the </w:t>
       </w:r>
-      <w:proofErr w:type="spellStart"/>
       <w:r>
         <w:rPr>
           <w:rFonts w:asciiTheme="minorHAnsi" w:hAnsiTheme="minorHAnsi"/>
@@ -2447,7 +2243,6 @@
         </w:rPr>
         <w:t>sings</w:t>
       </w:r>
-      <w:proofErr w:type="spellEnd"/>
       <w:r>
         <w:rPr>
           <w:rFonts w:asciiTheme="minorHAnsi" w:hAnsiTheme="minorHAnsi"/>
@@ -2476,7 +2271,6 @@
         </w:rPr>
         <w:t xml:space="preserve">In </w:t>
       </w:r>
-      <w:proofErr w:type="spellStart"/>
       <w:r>
         <w:rPr>
           <w:rFonts w:asciiTheme="minorHAnsi" w:eastAsiaTheme="minorHAnsi" w:hAnsiTheme="minorHAnsi" w:cs="Consolas"/>
@@ -2486,7 +2280,6 @@
         </w:rPr>
         <w:t>UserInteface</w:t>
       </w:r>
-      <w:proofErr w:type="spellEnd"/>
       <w:r>
         <w:rPr>
           <w:rFonts w:asciiTheme="minorHAnsi" w:eastAsiaTheme="minorHAnsi" w:hAnsiTheme="minorHAnsi" w:cs="Consolas"/>
@@ -2504,7 +2297,6 @@
         </w:rPr>
         <w:t xml:space="preserve">– </w:t>
       </w:r>
-      <w:proofErr w:type="spellStart"/>
       <w:r>
         <w:rPr>
           <w:rFonts w:asciiTheme="minorHAnsi" w:eastAsiaTheme="minorHAnsi" w:hAnsiTheme="minorHAnsi" w:cs="Consolas"/>
@@ -2515,7 +2307,6 @@
         </w:rPr>
         <w:t>generateHelpPattern</w:t>
       </w:r>
-      <w:proofErr w:type="spellEnd"/>
       <w:r>
         <w:rPr>
           <w:rFonts w:asciiTheme="minorHAnsi" w:eastAsiaTheme="minorHAnsi" w:hAnsiTheme="minorHAnsi" w:cs="Consolas"/>
@@ -2524,7 +2315,6 @@
         </w:rPr>
         <w:t xml:space="preserve"> to </w:t>
       </w:r>
-      <w:proofErr w:type="spellStart"/>
       <w:r>
         <w:rPr>
           <w:rFonts w:asciiTheme="minorHAnsi" w:eastAsiaTheme="minorHAnsi" w:hAnsiTheme="minorHAnsi" w:cs="Consolas"/>
@@ -2535,7 +2325,6 @@
         </w:rPr>
         <w:t>GenerateHelpPattern</w:t>
       </w:r>
-      <w:proofErr w:type="spellEnd"/>
       <w:r>
         <w:rPr>
           <w:rFonts w:asciiTheme="minorHAnsi" w:eastAsiaTheme="minorHAnsi" w:hAnsiTheme="minorHAnsi" w:cs="Consolas"/>
@@ -2567,7 +2356,6 @@
         </w:rPr>
         <w:t xml:space="preserve">In </w:t>
       </w:r>
-      <w:proofErr w:type="spellStart"/>
       <w:r>
         <w:rPr>
           <w:rFonts w:asciiTheme="minorHAnsi" w:eastAsiaTheme="minorHAnsi" w:hAnsiTheme="minorHAnsi" w:cs="Consolas"/>
@@ -2577,7 +2365,6 @@
         </w:rPr>
         <w:t>UserInteface</w:t>
       </w:r>
-      <w:proofErr w:type="spellEnd"/>
       <w:r>
         <w:rPr>
           <w:rFonts w:asciiTheme="minorHAnsi" w:eastAsiaTheme="minorHAnsi" w:hAnsiTheme="minorHAnsi" w:cs="Consolas"/>
@@ -2585,19 +2372,8 @@
           <w:color w:val="000000"/>
           <w:lang w:val="en-GB"/>
         </w:rPr>
-        <w:t xml:space="preserve"> – </w:t>
-      </w:r>
-      <w:proofErr w:type="spellStart"/>
-      <w:r>
-        <w:rPr>
-          <w:rFonts w:asciiTheme="minorHAnsi" w:eastAsiaTheme="minorHAnsi" w:hAnsiTheme="minorHAnsi" w:cs="Consolas"/>
-          <w:b/>
-          <w:color w:val="000000"/>
-          <w:lang w:val="en-GB"/>
-        </w:rPr>
-        <w:t>PokajiHelp</w:t>
-      </w:r>
-      <w:proofErr w:type="spellEnd"/>
+        <w:t xml:space="preserve"> – PokajiHelp</w:t>
+      </w:r>
       <w:r>
         <w:rPr>
           <w:rFonts w:asciiTheme="minorHAnsi" w:eastAsiaTheme="minorHAnsi" w:hAnsiTheme="minorHAnsi" w:cs="Consolas"/>
@@ -2615,7 +2391,6 @@
         </w:rPr>
         <w:t xml:space="preserve">to </w:t>
       </w:r>
-      <w:proofErr w:type="spellStart"/>
       <w:r>
         <w:rPr>
           <w:rFonts w:asciiTheme="minorHAnsi" w:eastAsiaTheme="minorHAnsi" w:hAnsiTheme="minorHAnsi" w:cs="Consolas"/>
@@ -2625,7 +2400,6 @@
         </w:rPr>
         <w:t>ShowHelp</w:t>
       </w:r>
-      <w:proofErr w:type="spellEnd"/>
       <w:r>
         <w:rPr>
           <w:rFonts w:asciiTheme="minorHAnsi" w:eastAsiaTheme="minorHAnsi" w:hAnsiTheme="minorHAnsi" w:cs="Consolas"/>
@@ -2722,19 +2496,8 @@
           <w:color w:val="000000"/>
           <w:lang w:val="en-GB"/>
         </w:rPr>
-        <w:t xml:space="preserve">class </w:t>
-      </w:r>
-      <w:proofErr w:type="spellStart"/>
-      <w:r>
-        <w:rPr>
-          <w:rFonts w:asciiTheme="minorHAnsi" w:eastAsiaTheme="minorHAnsi" w:hAnsiTheme="minorHAnsi" w:cs="Consolas"/>
-          <w:b/>
-          <w:color w:val="000000"/>
-          <w:lang w:val="en-GB"/>
-        </w:rPr>
-        <w:t>NumberManager</w:t>
-      </w:r>
-      <w:proofErr w:type="spellEnd"/>
+        <w:t>class NumberManager</w:t>
+      </w:r>
       <w:r>
         <w:rPr>
           <w:rFonts w:asciiTheme="minorHAnsi" w:eastAsiaTheme="minorHAnsi" w:hAnsiTheme="minorHAnsi" w:cs="Consolas"/>
@@ -2766,7 +2529,6 @@
         </w:rPr>
         <w:t xml:space="preserve"> Public constant </w:t>
       </w:r>
-      <w:proofErr w:type="spellStart"/>
       <w:r>
         <w:rPr>
           <w:rFonts w:asciiTheme="minorHAnsi" w:eastAsiaTheme="minorHAnsi" w:hAnsiTheme="minorHAnsi" w:cs="Consolas"/>
@@ -2774,17 +2536,7 @@
           <w:color w:val="000000"/>
           <w:lang w:val="en-GB"/>
         </w:rPr>
-        <w:t>int</w:t>
-      </w:r>
-      <w:proofErr w:type="spellEnd"/>
-      <w:r>
-        <w:rPr>
-          <w:rFonts w:asciiTheme="minorHAnsi" w:eastAsiaTheme="minorHAnsi" w:hAnsiTheme="minorHAnsi" w:cs="Consolas"/>
-          <w:b/>
-          <w:color w:val="000000"/>
-          <w:lang w:val="en-GB"/>
-        </w:rPr>
-        <w:t xml:space="preserve"> NUMBER_LENGHT</w:t>
+        <w:t>int NUMBER_LENGHT</w:t>
       </w:r>
       <w:r>
         <w:rPr>
@@ -2838,9 +2590,8 @@
           <w:color w:val="000000"/>
           <w:lang w:val="en-GB"/>
         </w:rPr>
-        <w:t xml:space="preserve">string </w:t>
-      </w:r>
-      <w:proofErr w:type="spellStart"/>
+        <w:t>string GenerateNumber()</w:t>
+      </w:r>
       <w:r>
         <w:rPr>
           <w:rFonts w:asciiTheme="minorHAnsi" w:eastAsiaTheme="minorHAnsi" w:hAnsiTheme="minorHAnsi" w:cs="Consolas"/>
@@ -2848,25 +2599,6 @@
           <w:color w:val="000000"/>
           <w:lang w:val="en-GB"/>
         </w:rPr>
-        <w:t>GenerateNumber</w:t>
-      </w:r>
-      <w:proofErr w:type="spellEnd"/>
-      <w:r>
-        <w:rPr>
-          <w:rFonts w:asciiTheme="minorHAnsi" w:eastAsiaTheme="minorHAnsi" w:hAnsiTheme="minorHAnsi" w:cs="Consolas"/>
-          <w:b/>
-          <w:color w:val="000000"/>
-          <w:lang w:val="en-GB"/>
-        </w:rPr>
-        <w:t>()</w:t>
-      </w:r>
-      <w:r>
-        <w:rPr>
-          <w:rFonts w:asciiTheme="minorHAnsi" w:eastAsiaTheme="minorHAnsi" w:hAnsiTheme="minorHAnsi" w:cs="Consolas"/>
-          <w:b/>
-          <w:color w:val="000000"/>
-          <w:lang w:val="en-GB"/>
-        </w:rPr>
         <w:t xml:space="preserve"> </w:t>
       </w:r>
       <w:r>
@@ -2914,33 +2646,17 @@
           <w:rFonts w:asciiTheme="minorHAnsi" w:hAnsiTheme="minorHAnsi"/>
           <w:b/>
         </w:rPr>
-        <w:t xml:space="preserve">void </w:t>
-      </w:r>
-      <w:proofErr w:type="spellStart"/>
+        <w:t>void GetBullsAndCows(…)</w:t>
+      </w:r>
       <w:r>
         <w:rPr>
           <w:rFonts w:asciiTheme="minorHAnsi" w:hAnsiTheme="minorHAnsi"/>
-          <w:b/>
-        </w:rPr>
-        <w:t>GetBullsAndCows</w:t>
-      </w:r>
-      <w:proofErr w:type="spellEnd"/>
+        </w:rPr>
+        <w:t>(</w:t>
+      </w:r>
       <w:r>
         <w:rPr>
           <w:rFonts w:asciiTheme="minorHAnsi" w:hAnsiTheme="minorHAnsi"/>
-          <w:b/>
-        </w:rPr>
-        <w:t>(…)</w:t>
-      </w:r>
-      <w:r>
-        <w:rPr>
-          <w:rFonts w:asciiTheme="minorHAnsi" w:hAnsiTheme="minorHAnsi"/>
-        </w:rPr>
-        <w:t>(</w:t>
-      </w:r>
-      <w:r>
-        <w:rPr>
-          <w:rFonts w:asciiTheme="minorHAnsi" w:hAnsiTheme="minorHAnsi"/>
         </w:rPr>
         <w:t>removed from Engine)</w:t>
       </w:r>
@@ -2969,9 +2685,80 @@
           <w:rStyle w:val="uficommentbody"/>
           <w:b/>
         </w:rPr>
-        <w:t xml:space="preserve">class </w:t>
-      </w:r>
-      <w:proofErr w:type="spellStart"/>
+        <w:t>class ScoreBoard</w:t>
+      </w:r>
+      <w:r>
+        <w:rPr>
+          <w:rStyle w:val="uficommentbody"/>
+        </w:rPr>
+        <w:t xml:space="preserve"> – added private static int </w:t>
+      </w:r>
+      <w:r>
+        <w:rPr>
+          <w:rStyle w:val="uficommentbody"/>
+          <w:b/>
+        </w:rPr>
+        <w:t>defaultScoreBoardLenght</w:t>
+      </w:r>
+      <w:r>
+        <w:rPr>
+          <w:rStyle w:val="uficommentbody"/>
+        </w:rPr>
+        <w:t xml:space="preserve"> for the empty constructor</w:t>
+      </w:r>
+    </w:p>
+    <w:p>
+      <w:pPr>
+        <w:pStyle w:val="ListParagraph"/>
+        <w:numPr>
+          <w:ilvl w:val="0"/>
+          <w:numId w:val="1"/>
+        </w:numPr>
+        <w:spacing w:line="360" w:lineRule="auto"/>
+        <w:jc w:val="left"/>
+        <w:rPr>
+          <w:rStyle w:val="uficommentbody"/>
+        </w:rPr>
+      </w:pPr>
+      <w:r>
+        <w:rPr>
+          <w:rStyle w:val="uficommentbody"/>
+        </w:rPr>
+        <w:t xml:space="preserve">Refactoring class </w:t>
+      </w:r>
+      <w:r>
+        <w:rPr>
+          <w:rStyle w:val="uficommentbody"/>
+          <w:b/>
+        </w:rPr>
+        <w:t>Number</w:t>
+      </w:r>
+      <w:r>
+        <w:rPr>
+          <w:rStyle w:val="uficommentbody"/>
+        </w:rPr>
+        <w:t>. Added regions</w:t>
+      </w:r>
+    </w:p>
+    <w:p>
+      <w:pPr>
+        <w:pStyle w:val="ListParagraph"/>
+        <w:numPr>
+          <w:ilvl w:val="0"/>
+          <w:numId w:val="1"/>
+        </w:numPr>
+        <w:spacing w:line="360" w:lineRule="auto"/>
+        <w:jc w:val="left"/>
+        <w:rPr>
+          <w:rStyle w:val="uficommentbody"/>
+        </w:rPr>
+      </w:pPr>
+      <w:r>
+        <w:rPr>
+          <w:rStyle w:val="uficommentbody"/>
+        </w:rPr>
+        <w:t xml:space="preserve">Added regions and documentation in </w:t>
+      </w:r>
       <w:r>
         <w:rPr>
           <w:rStyle w:val="uficommentbody"/>
@@ -2979,41 +2766,11 @@
         </w:rPr>
         <w:t>ScoreBoard</w:t>
       </w:r>
-      <w:proofErr w:type="spellEnd"/>
-      <w:r>
-        <w:rPr>
-          <w:rStyle w:val="uficommentbody"/>
-        </w:rPr>
-        <w:t xml:space="preserve"> – added private static </w:t>
-      </w:r>
-      <w:proofErr w:type="spellStart"/>
-      <w:r>
-        <w:rPr>
-          <w:rStyle w:val="uficommentbody"/>
-        </w:rPr>
-        <w:t>int</w:t>
-      </w:r>
-      <w:proofErr w:type="spellEnd"/>
-      <w:r>
-        <w:rPr>
-          <w:rStyle w:val="uficommentbody"/>
-        </w:rPr>
-        <w:t xml:space="preserve"> </w:t>
-      </w:r>
-      <w:proofErr w:type="spellStart"/>
-      <w:r>
-        <w:rPr>
-          <w:rStyle w:val="uficommentbody"/>
-          <w:b/>
-        </w:rPr>
-        <w:t>defaultScoreBoardLenght</w:t>
-      </w:r>
-      <w:proofErr w:type="spellEnd"/>
-      <w:r>
-        <w:rPr>
-          <w:rStyle w:val="uficommentbody"/>
-        </w:rPr>
-        <w:t xml:space="preserve"> for the empty constructor</w:t>
+      <w:r>
+        <w:rPr>
+          <w:rStyle w:val="uficommentbody"/>
+        </w:rPr>
+        <w:t xml:space="preserve"> class</w:t>
       </w:r>
     </w:p>
     <w:p>
@@ -3033,50 +2790,41 @@
         <w:rPr>
           <w:rStyle w:val="uficommentbody"/>
         </w:rPr>
-        <w:t xml:space="preserve">Refactoring class </w:t>
-      </w:r>
-      <w:r>
-        <w:rPr>
-          <w:rStyle w:val="uficommentbody"/>
-          <w:b/>
-        </w:rPr>
-        <w:t>Number</w:t>
-      </w:r>
-      <w:r>
-        <w:rPr>
-          <w:rStyle w:val="uficommentbody"/>
-        </w:rPr>
-        <w:t>. Added regions</w:t>
-      </w:r>
-    </w:p>
-    <w:p>
-      <w:pPr>
-        <w:pStyle w:val="ListParagraph"/>
-        <w:numPr>
-          <w:ilvl w:val="0"/>
-          <w:numId w:val="1"/>
-        </w:numPr>
-        <w:spacing w:line="360" w:lineRule="auto"/>
-        <w:jc w:val="left"/>
-        <w:rPr>
-          <w:rStyle w:val="uficommentbody"/>
-        </w:rPr>
-      </w:pPr>
-      <w:r>
-        <w:rPr>
-          <w:rStyle w:val="uficommentbody"/>
-        </w:rPr>
-        <w:t xml:space="preserve">Added regions and documentation in </w:t>
-      </w:r>
-      <w:proofErr w:type="spellStart"/>
-      <w:r>
-        <w:rPr>
-          <w:rStyle w:val="uficommentbody"/>
-          <w:b/>
-        </w:rPr>
-        <w:t>ScoreBoard</w:t>
-      </w:r>
-      <w:proofErr w:type="spellEnd"/>
+        <w:t xml:space="preserve">Added </w:t>
+      </w:r>
+      <w:r>
+        <w:rPr>
+          <w:rStyle w:val="uficommentbody"/>
+          <w:b/>
+        </w:rPr>
+        <w:t>bool restart</w:t>
+      </w:r>
+      <w:r>
+        <w:rPr>
+          <w:rStyle w:val="uficommentbody"/>
+        </w:rPr>
+        <w:t xml:space="preserve"> and </w:t>
+      </w:r>
+      <w:r>
+        <w:rPr>
+          <w:rStyle w:val="uficommentbody"/>
+          <w:b/>
+        </w:rPr>
+        <w:t>bool exit</w:t>
+      </w:r>
+      <w:r>
+        <w:rPr>
+          <w:rStyle w:val="uficommentbody"/>
+        </w:rPr>
+        <w:t xml:space="preserve"> in </w:t>
+      </w:r>
+      <w:r>
+        <w:rPr>
+          <w:rStyle w:val="uficommentbody"/>
+          <w:b/>
+        </w:rPr>
+        <w:t>Engine</w:t>
+      </w:r>
       <w:r>
         <w:rPr>
           <w:rStyle w:val="uficommentbody"/>
@@ -4236,6 +3984,7 @@
   <w:style w:type="character" w:default="1" w:styleId="DefaultParagraphFont">
     <w:name w:val="Default Paragraph Font"/>
     <w:uiPriority w:val="1"/>
+    <w:semiHidden/>
     <w:unhideWhenUsed/>
   </w:style>
   <w:style w:type="table" w:default="1" w:styleId="TableNormal">

</xml_diff>